<commit_message>
Fixed DOCX files - proper Word format with content
</commit_message>
<xml_diff>
--- a/AZURE-SECURITY-FIX-GUIDE.docx
+++ b/AZURE-SECURITY-FIX-GUIDE.docx
@@ -3,423 +3,1238 @@
 <w:document xmlns:wpc="http://schemas.microsoft.com/office/word/2010/wordprocessingCanvas" xmlns:cx="http://schemas.microsoft.com/office/drawing/2014/chartex" xmlns:cx1="http://schemas.microsoft.com/office/drawing/2015/9/8/chartex" xmlns:cx2="http://schemas.microsoft.com/office/drawing/2015/10/21/chartex" xmlns:cx3="http://schemas.microsoft.com/office/drawing/2016/5/9/chartex" xmlns:cx4="http://schemas.microsoft.com/office/drawing/2016/5/10/chartex" xmlns:cx5="http://schemas.microsoft.com/office/drawing/2016/5/11/chartex" xmlns:cx6="http://schemas.microsoft.com/office/drawing/2016/5/12/chartex" xmlns:cx7="http://schemas.microsoft.com/office/drawing/2016/5/13/chartex" xmlns:cx8="http://schemas.microsoft.com/office/drawing/2016/5/14/chartex" xmlns:mc="http://schemas.openxmlformats.org/markup-compatibility/2006" xmlns:aink="http://schemas.microsoft.com/office/drawing/2016/ink" xmlns:am3d="http://schemas.microsoft.com/office/drawing/2017/model3d" xmlns:o="urn:schemas-microsoft-com:office:office" xmlns:oel="http://schemas.microsoft.com/office/2019/extlst" xmlns:r="http://schemas.openxmlformats.org/officeDocument/2006/relationships" xmlns:m="http://schemas.openxmlformats.org/officeDocument/2006/math" xmlns:v="urn:schemas-microsoft-com:vml" xmlns:wp14="http://schemas.microsoft.com/office/word/2010/wordprocessingDrawing" xmlns:wp="http://schemas.openxmlformats.org/drawingml/2006/wordprocessingDrawing" xmlns:w10="urn:schemas-microsoft-com:office:word" xmlns:w="http://schemas.openxmlformats.org/wordprocessingml/2006/main" xmlns:w14="http://schemas.microsoft.com/office/word/2010/wordml" xmlns:w15="http://schemas.microsoft.com/office/word/2012/wordml" xmlns:w16cex="http://schemas.microsoft.com/office/word/2018/wordml/cex" xmlns:w16cid="http://schemas.microsoft.com/office/word/2016/wordml/cid" xmlns:w16="http://schemas.microsoft.com/office/word/2018/wordml" xmlns:w16du="http://schemas.microsoft.com/office/word/2023/wordml/word16du" xmlns:w16sdtdh="http://schemas.microsoft.com/office/word/2020/wordml/sdtdatahash" xmlns:w16sdtfl="http://schemas.microsoft.com/office/word/2024/wordml/sdtformatlock" xmlns:w16se="http://schemas.microsoft.com/office/word/2015/wordml/symex" xmlns:wpg="http://schemas.microsoft.com/office/word/2010/wordprocessingGroup" xmlns:wpi="http://schemas.microsoft.com/office/word/2010/wordprocessingInk" xmlns:wne="http://schemas.microsoft.com/office/word/2006/wordml" xmlns:wps="http://schemas.microsoft.com/office/word/2010/wordprocessingShape" mc:Ignorable="w14 w15 w16se w16cid w16 w16cex w16sdtdh w16sdtfl w16du wp14">
   <w:body>
     <w:p>
-      <w:r>
+      <w:pPr>
+        <w:rPr>
+          <w:b/>
+          <w:sz w:val="36"/>
+        </w:rPr>
+      </w:pPr>
+      <w:r>
+        <w:rPr>
+          <w:b/>
+          <w:sz w:val="36"/>
+        </w:rPr>
+        <w:t>AZURE SECURITY FIX - MASTER EXECUTION GUIDE</w:t>
+      </w:r>
+    </w:p>
+    <w:p>
+      <w:pPr>
+        <w:rPr>
+          <w:b/>
+          <w:sz w:val="36"/>
+        </w:rPr>
+      </w:pPr>
+    </w:p>
+    <w:p>
+      <w:pPr>
+        <w:rPr>
+          <w:sz w:val="22"/>
+        </w:rPr>
+      </w:pPr>
+      <w:r>
+        <w:rPr>
+          <w:sz w:val="22"/>
+        </w:rPr>
         <w:t># AZURE SECURITY FIX - MASTER EXECUTION GUIDE</w:t>
       </w:r>
     </w:p>
-    <w:p/>
-    <w:p>
-      <w:r>
+    <w:p>
+      <w:pPr>
+        <w:rPr>
+          <w:sz w:val="22"/>
+        </w:rPr>
+      </w:pPr>
+    </w:p>
+    <w:p>
+      <w:pPr>
+        <w:rPr>
+          <w:sz w:val="22"/>
+        </w:rPr>
+      </w:pPr>
+      <w:r>
+        <w:rPr>
+          <w:sz w:val="22"/>
+        </w:rPr>
         <w:t>CRITICAL: Follow this guide step by step to fix 434 Azure security issues safely</w:t>
       </w:r>
     </w:p>
-    <w:p/>
-    <w:p>
-      <w:r>
+    <w:p>
+      <w:pPr>
+        <w:rPr>
+          <w:sz w:val="22"/>
+        </w:rPr>
+      </w:pPr>
+    </w:p>
+    <w:p>
+      <w:pPr>
+        <w:rPr>
+          <w:sz w:val="22"/>
+        </w:rPr>
+      </w:pPr>
+      <w:r>
+        <w:rPr>
+          <w:sz w:val="22"/>
+        </w:rPr>
         <w:t>## EXECUTIVE SUMMARY</w:t>
       </w:r>
     </w:p>
-    <w:p/>
-    <w:p>
-      <w:r>
+    <w:p>
+      <w:pPr>
+        <w:rPr>
+          <w:sz w:val="22"/>
+        </w:rPr>
+      </w:pPr>
+    </w:p>
+    <w:p>
+      <w:pPr>
+        <w:rPr>
+          <w:sz w:val="22"/>
+        </w:rPr>
+      </w:pPr>
+      <w:r>
+        <w:rPr>
+          <w:sz w:val="22"/>
+        </w:rPr>
         <w:t>Issues Found: 434 total</w:t>
       </w:r>
     </w:p>
     <w:p>
-      <w:r>
+      <w:pPr>
+        <w:rPr>
+          <w:sz w:val="22"/>
+        </w:rPr>
+      </w:pPr>
+      <w:r>
+        <w:rPr>
+          <w:sz w:val="22"/>
+        </w:rPr>
         <w:t>- Critical: 9</w:t>
       </w:r>
     </w:p>
     <w:p>
-      <w:r>
+      <w:pPr>
+        <w:rPr>
+          <w:sz w:val="22"/>
+        </w:rPr>
+      </w:pPr>
+      <w:r>
+        <w:rPr>
+          <w:sz w:val="22"/>
+        </w:rPr>
         <w:t>- High: 72</w:t>
       </w:r>
     </w:p>
     <w:p>
-      <w:r>
+      <w:pPr>
+        <w:rPr>
+          <w:sz w:val="22"/>
+        </w:rPr>
+      </w:pPr>
+      <w:r>
+        <w:rPr>
+          <w:sz w:val="22"/>
+        </w:rPr>
         <w:t>- Medium: 351</w:t>
       </w:r>
     </w:p>
     <w:p>
-      <w:r>
+      <w:pPr>
+        <w:rPr>
+          <w:sz w:val="22"/>
+        </w:rPr>
+      </w:pPr>
+      <w:r>
+        <w:rPr>
+          <w:sz w:val="22"/>
+        </w:rPr>
         <w:t>- Low: 2</w:t>
       </w:r>
     </w:p>
-    <w:p/>
-    <w:p>
-      <w:r>
+    <w:p>
+      <w:pPr>
+        <w:rPr>
+          <w:sz w:val="22"/>
+        </w:rPr>
+      </w:pPr>
+    </w:p>
+    <w:p>
+      <w:pPr>
+        <w:rPr>
+          <w:sz w:val="22"/>
+        </w:rPr>
+      </w:pPr>
+      <w:r>
+        <w:rPr>
+          <w:sz w:val="22"/>
+        </w:rPr>
         <w:t>Estimated Fix Time: 3-5 days</w:t>
       </w:r>
     </w:p>
     <w:p>
-      <w:r>
+      <w:pPr>
+        <w:rPr>
+          <w:sz w:val="22"/>
+        </w:rPr>
+      </w:pPr>
+      <w:r>
+        <w:rPr>
+          <w:sz w:val="22"/>
+        </w:rPr>
         <w:t>Production Impact: Minimal if following this guide</w:t>
       </w:r>
     </w:p>
     <w:p>
-      <w:r>
+      <w:pPr>
+        <w:rPr>
+          <w:sz w:val="22"/>
+        </w:rPr>
+      </w:pPr>
+      <w:r>
+        <w:rPr>
+          <w:sz w:val="22"/>
+        </w:rPr>
         <w:t>Rollback Plan: Included for each phase</w:t>
       </w:r>
     </w:p>
-    <w:p/>
-    <w:p>
-      <w:r>
+    <w:p>
+      <w:pPr>
+        <w:rPr>
+          <w:sz w:val="22"/>
+        </w:rPr>
+      </w:pPr>
+    </w:p>
+    <w:p>
+      <w:pPr>
+        <w:rPr>
+          <w:sz w:val="22"/>
+        </w:rPr>
+      </w:pPr>
+      <w:r>
+        <w:rPr>
+          <w:sz w:val="22"/>
+        </w:rPr>
         <w:t>## EXECUTION ORDER</w:t>
       </w:r>
     </w:p>
-    <w:p/>
-    <w:p>
-      <w:r>
+    <w:p>
+      <w:pPr>
+        <w:rPr>
+          <w:sz w:val="22"/>
+        </w:rPr>
+      </w:pPr>
+    </w:p>
+    <w:p>
+      <w:pPr>
+        <w:rPr>
+          <w:sz w:val="22"/>
+        </w:rPr>
+      </w:pPr>
+      <w:r>
+        <w:rPr>
+          <w:sz w:val="22"/>
+        </w:rPr>
         <w:t>Phase 1: Storage and Key Vault (Day 1) - ZERO RISK</w:t>
       </w:r>
     </w:p>
     <w:p>
-      <w:r>
+      <w:pPr>
+        <w:rPr>
+          <w:sz w:val="22"/>
+        </w:rPr>
+      </w:pPr>
+      <w:r>
+        <w:rPr>
+          <w:sz w:val="22"/>
+        </w:rPr>
         <w:t>Phase 2: Resource Governance (Day 1) - ZERO RISK</w:t>
       </w:r>
     </w:p>
     <w:p>
-      <w:r>
+      <w:pPr>
+        <w:rPr>
+          <w:sz w:val="22"/>
+        </w:rPr>
+      </w:pPr>
+      <w:r>
+        <w:rPr>
+          <w:sz w:val="22"/>
+        </w:rPr>
         <w:t>Phase 3: Network Security (Day 2-3) - MEDIUM RISK</w:t>
       </w:r>
     </w:p>
     <w:p>
-      <w:r>
+      <w:pPr>
+        <w:rPr>
+          <w:sz w:val="22"/>
+        </w:rPr>
+      </w:pPr>
+      <w:r>
+        <w:rPr>
+          <w:sz w:val="22"/>
+        </w:rPr>
         <w:t>Phase 4: RBAC and Permissions (Day 4) - HIGH RISK</w:t>
       </w:r>
     </w:p>
     <w:p>
-      <w:r>
+      <w:pPr>
+        <w:rPr>
+          <w:sz w:val="22"/>
+        </w:rPr>
+      </w:pPr>
+      <w:r>
+        <w:rPr>
+          <w:sz w:val="22"/>
+        </w:rPr>
         <w:t>Phase 5: Subscription Locks (Day 5) - LOW RISK</w:t>
       </w:r>
     </w:p>
     <w:p>
-      <w:r>
+      <w:pPr>
+        <w:rPr>
+          <w:sz w:val="22"/>
+        </w:rPr>
+      </w:pPr>
+      <w:r>
+        <w:rPr>
+          <w:sz w:val="22"/>
+        </w:rPr>
         <w:t>Phase 6: Verification (Day 5) - ZERO RISK</w:t>
       </w:r>
     </w:p>
-    <w:p/>
-    <w:p>
-      <w:r>
+    <w:p>
+      <w:pPr>
+        <w:rPr>
+          <w:sz w:val="22"/>
+        </w:rPr>
+      </w:pPr>
+    </w:p>
+    <w:p>
+      <w:pPr>
+        <w:rPr>
+          <w:sz w:val="22"/>
+        </w:rPr>
+      </w:pPr>
+      <w:r>
+        <w:rPr>
+          <w:sz w:val="22"/>
+        </w:rPr>
         <w:t>## PREREQUISITES</w:t>
       </w:r>
     </w:p>
-    <w:p/>
-    <w:p>
-      <w:r>
+    <w:p>
+      <w:pPr>
+        <w:rPr>
+          <w:sz w:val="22"/>
+        </w:rPr>
+      </w:pPr>
+    </w:p>
+    <w:p>
+      <w:pPr>
+        <w:rPr>
+          <w:sz w:val="22"/>
+        </w:rPr>
+      </w:pPr>
+      <w:r>
+        <w:rPr>
+          <w:sz w:val="22"/>
+        </w:rPr>
         <w:t>az login</w:t>
       </w:r>
     </w:p>
     <w:p>
-      <w:r>
+      <w:pPr>
+        <w:rPr>
+          <w:sz w:val="22"/>
+        </w:rPr>
+      </w:pPr>
+      <w:r>
+        <w:rPr>
+          <w:sz w:val="22"/>
+        </w:rPr>
         <w:t>az account set --subscription "YOUR_SUBSCRIPTION_ID"</w:t>
       </w:r>
     </w:p>
     <w:p>
-      <w:r>
+      <w:pPr>
+        <w:rPr>
+          <w:sz w:val="22"/>
+        </w:rPr>
+      </w:pPr>
+      <w:r>
+        <w:rPr>
+          <w:sz w:val="22"/>
+        </w:rPr>
         <w:t>New-Item -ItemType Directory -Path "C:\Azure-Fixes-Backup" -Force</w:t>
       </w:r>
     </w:p>
     <w:p>
-      <w:r>
+      <w:pPr>
+        <w:rPr>
+          <w:sz w:val="22"/>
+        </w:rPr>
+      </w:pPr>
+      <w:r>
+        <w:rPr>
+          <w:sz w:val="22"/>
+        </w:rPr>
         <w:t>az account show &gt; C:\Azure-Fixes-Backup\subscription-info.json</w:t>
       </w:r>
     </w:p>
     <w:p>
-      <w:r>
+      <w:pPr>
+        <w:rPr>
+          <w:sz w:val="22"/>
+        </w:rPr>
+      </w:pPr>
+      <w:r>
+        <w:rPr>
+          <w:sz w:val="22"/>
+        </w:rPr>
         <w:t>az role assignment list --all &gt; C:\Azure-Fixes-Backup\rbac-before.json</w:t>
       </w:r>
     </w:p>
     <w:p>
-      <w:r>
+      <w:pPr>
+        <w:rPr>
+          <w:sz w:val="22"/>
+        </w:rPr>
+      </w:pPr>
+      <w:r>
+        <w:rPr>
+          <w:sz w:val="22"/>
+        </w:rPr>
         <w:t>az network nsg list &gt; C:\Azure-Fixes-Backup\nsg-before.json</w:t>
       </w:r>
     </w:p>
-    <w:p/>
-    <w:p>
-      <w:r>
+    <w:p>
+      <w:pPr>
+        <w:rPr>
+          <w:sz w:val="22"/>
+        </w:rPr>
+      </w:pPr>
+    </w:p>
+    <w:p>
+      <w:pPr>
+        <w:rPr>
+          <w:sz w:val="22"/>
+        </w:rPr>
+      </w:pPr>
+      <w:r>
+        <w:rPr>
+          <w:sz w:val="22"/>
+        </w:rPr>
         <w:t>## PHASE 1: STORAGE ACCOUNT FIXES</w:t>
       </w:r>
     </w:p>
-    <w:p/>
-    <w:p>
-      <w:r>
+    <w:p>
+      <w:pPr>
+        <w:rPr>
+          <w:sz w:val="22"/>
+        </w:rPr>
+      </w:pPr>
+    </w:p>
+    <w:p>
+      <w:pPr>
+        <w:rPr>
+          <w:sz w:val="22"/>
+        </w:rPr>
+      </w:pPr>
+      <w:r>
+        <w:rPr>
+          <w:sz w:val="22"/>
+        </w:rPr>
         <w:t>Risk: LOW</w:t>
       </w:r>
     </w:p>
     <w:p>
-      <w:r>
+      <w:pPr>
+        <w:rPr>
+          <w:sz w:val="22"/>
+        </w:rPr>
+      </w:pPr>
+      <w:r>
+        <w:rPr>
+          <w:sz w:val="22"/>
+        </w:rPr>
         <w:t>Time: 30 minutes</w:t>
       </w:r>
     </w:p>
     <w:p>
-      <w:r>
+      <w:pPr>
+        <w:rPr>
+          <w:sz w:val="22"/>
+        </w:rPr>
+      </w:pPr>
+      <w:r>
+        <w:rPr>
+          <w:sz w:val="22"/>
+        </w:rPr>
         <w:t>Issues Fixed: 100-150</w:t>
       </w:r>
     </w:p>
-    <w:p/>
-    <w:p>
-      <w:r>
+    <w:p>
+      <w:pPr>
+        <w:rPr>
+          <w:sz w:val="22"/>
+        </w:rPr>
+      </w:pPr>
+    </w:p>
+    <w:p>
+      <w:pPr>
+        <w:rPr>
+          <w:sz w:val="22"/>
+        </w:rPr>
+      </w:pPr>
+      <w:r>
+        <w:rPr>
+          <w:sz w:val="22"/>
+        </w:rPr>
         <w:t>$storageAccounts = az storage account list --query "[].{name:name, resourceGroup:resourceGroup}" -o json | ConvertFrom-Json</w:t>
       </w:r>
     </w:p>
     <w:p>
-      <w:r>
+      <w:pPr>
+        <w:rPr>
+          <w:sz w:val="22"/>
+        </w:rPr>
+      </w:pPr>
+      <w:r>
+        <w:rPr>
+          <w:sz w:val="22"/>
+        </w:rPr>
         <w:t>foreach ($sa in $storageAccounts) {</w:t>
       </w:r>
     </w:p>
     <w:p>
-      <w:r>
+      <w:pPr>
+        <w:rPr>
+          <w:sz w:val="22"/>
+        </w:rPr>
+      </w:pPr>
+      <w:r>
+        <w:rPr>
+          <w:sz w:val="22"/>
+        </w:rPr>
         <w:t xml:space="preserve">    az storage account update --name $sa.name --resource-group $sa.resourceGroup --https-only true</w:t>
       </w:r>
     </w:p>
     <w:p>
-      <w:r>
+      <w:pPr>
+        <w:rPr>
+          <w:sz w:val="22"/>
+        </w:rPr>
+      </w:pPr>
+      <w:r>
+        <w:rPr>
+          <w:sz w:val="22"/>
+        </w:rPr>
         <w:t xml:space="preserve">    az storage account update --name $sa.name --resource-group $sa.resourceGroup --min-tls-version TLS1_2</w:t>
       </w:r>
     </w:p>
     <w:p>
-      <w:r>
+      <w:pPr>
+        <w:rPr>
+          <w:sz w:val="22"/>
+        </w:rPr>
+      </w:pPr>
+      <w:r>
+        <w:rPr>
+          <w:sz w:val="22"/>
+        </w:rPr>
         <w:t xml:space="preserve">    az storage account update --name $sa.name --resource-group $sa.resourceGroup --allow-blob-public-access false</w:t>
       </w:r>
     </w:p>
     <w:p>
-      <w:r>
+      <w:pPr>
+        <w:rPr>
+          <w:sz w:val="22"/>
+        </w:rPr>
+      </w:pPr>
+      <w:r>
+        <w:rPr>
+          <w:sz w:val="22"/>
+        </w:rPr>
         <w:t>}</w:t>
       </w:r>
     </w:p>
-    <w:p/>
-    <w:p>
-      <w:r>
+    <w:p>
+      <w:pPr>
+        <w:rPr>
+          <w:sz w:val="22"/>
+        </w:rPr>
+      </w:pPr>
+    </w:p>
+    <w:p>
+      <w:pPr>
+        <w:rPr>
+          <w:sz w:val="22"/>
+        </w:rPr>
+      </w:pPr>
+      <w:r>
+        <w:rPr>
+          <w:sz w:val="22"/>
+        </w:rPr>
         <w:t>## PHASE 2: KEY VAULT FIXES</w:t>
       </w:r>
     </w:p>
-    <w:p/>
-    <w:p>
-      <w:r>
+    <w:p>
+      <w:pPr>
+        <w:rPr>
+          <w:sz w:val="22"/>
+        </w:rPr>
+      </w:pPr>
+    </w:p>
+    <w:p>
+      <w:pPr>
+        <w:rPr>
+          <w:sz w:val="22"/>
+        </w:rPr>
+      </w:pPr>
+      <w:r>
+        <w:rPr>
+          <w:sz w:val="22"/>
+        </w:rPr>
         <w:t>Risk: LOW</w:t>
       </w:r>
     </w:p>
     <w:p>
-      <w:r>
+      <w:pPr>
+        <w:rPr>
+          <w:sz w:val="22"/>
+        </w:rPr>
+      </w:pPr>
+      <w:r>
+        <w:rPr>
+          <w:sz w:val="22"/>
+        </w:rPr>
         <w:t>Time: 15 minutes</w:t>
       </w:r>
     </w:p>
-    <w:p/>
-    <w:p>
-      <w:r>
+    <w:p>
+      <w:pPr>
+        <w:rPr>
+          <w:sz w:val="22"/>
+        </w:rPr>
+      </w:pPr>
+    </w:p>
+    <w:p>
+      <w:pPr>
+        <w:rPr>
+          <w:sz w:val="22"/>
+        </w:rPr>
+      </w:pPr>
+      <w:r>
+        <w:rPr>
+          <w:sz w:val="22"/>
+        </w:rPr>
         <w:t>$keyVaults = az keyvault list --query "[].{name:name}" -o json | ConvertFrom-Json</w:t>
       </w:r>
     </w:p>
     <w:p>
-      <w:r>
+      <w:pPr>
+        <w:rPr>
+          <w:sz w:val="22"/>
+        </w:rPr>
+      </w:pPr>
+      <w:r>
+        <w:rPr>
+          <w:sz w:val="22"/>
+        </w:rPr>
         <w:t>foreach ($kv in $keyVaults) {</w:t>
       </w:r>
     </w:p>
     <w:p>
-      <w:r>
+      <w:pPr>
+        <w:rPr>
+          <w:sz w:val="22"/>
+        </w:rPr>
+      </w:pPr>
+      <w:r>
+        <w:rPr>
+          <w:sz w:val="22"/>
+        </w:rPr>
         <w:t xml:space="preserve">    az keyvault update --name $kv.name --enable-soft-delete true</w:t>
       </w:r>
     </w:p>
     <w:p>
-      <w:r>
+      <w:pPr>
+        <w:rPr>
+          <w:sz w:val="22"/>
+        </w:rPr>
+      </w:pPr>
+      <w:r>
+        <w:rPr>
+          <w:sz w:val="22"/>
+        </w:rPr>
         <w:t xml:space="preserve">    az keyvault update --name $kv.name --enable-purge-protection true</w:t>
       </w:r>
     </w:p>
     <w:p>
-      <w:r>
+      <w:pPr>
+        <w:rPr>
+          <w:sz w:val="22"/>
+        </w:rPr>
+      </w:pPr>
+      <w:r>
+        <w:rPr>
+          <w:sz w:val="22"/>
+        </w:rPr>
         <w:t>}</w:t>
       </w:r>
     </w:p>
-    <w:p/>
-    <w:p>
-      <w:r>
+    <w:p>
+      <w:pPr>
+        <w:rPr>
+          <w:sz w:val="22"/>
+        </w:rPr>
+      </w:pPr>
+    </w:p>
+    <w:p>
+      <w:pPr>
+        <w:rPr>
+          <w:sz w:val="22"/>
+        </w:rPr>
+      </w:pPr>
+      <w:r>
+        <w:rPr>
+          <w:sz w:val="22"/>
+        </w:rPr>
         <w:t>## PHASE 3: NETWORK SECURITY</w:t>
       </w:r>
     </w:p>
-    <w:p/>
-    <w:p>
-      <w:r>
+    <w:p>
+      <w:pPr>
+        <w:rPr>
+          <w:sz w:val="22"/>
+        </w:rPr>
+      </w:pPr>
+    </w:p>
+    <w:p>
+      <w:pPr>
+        <w:rPr>
+          <w:sz w:val="22"/>
+        </w:rPr>
+      </w:pPr>
+      <w:r>
+        <w:rPr>
+          <w:sz w:val="22"/>
+        </w:rPr>
         <w:t>Risk: MEDIUM</w:t>
       </w:r>
     </w:p>
     <w:p>
-      <w:r>
+      <w:pPr>
+        <w:rPr>
+          <w:sz w:val="22"/>
+        </w:rPr>
+      </w:pPr>
+      <w:r>
+        <w:rPr>
+          <w:sz w:val="22"/>
+        </w:rPr>
         <w:t>Time: 2-4 hours</w:t>
       </w:r>
     </w:p>
-    <w:p/>
-    <w:p>
-      <w:r>
+    <w:p>
+      <w:pPr>
+        <w:rPr>
+          <w:sz w:val="22"/>
+        </w:rPr>
+      </w:pPr>
+    </w:p>
+    <w:p>
+      <w:pPr>
+        <w:rPr>
+          <w:sz w:val="22"/>
+        </w:rPr>
+      </w:pPr>
+      <w:r>
+        <w:rPr>
+          <w:sz w:val="22"/>
+        </w:rPr>
         <w:t>$nsgs = az network nsg list -o json | ConvertFrom-Json</w:t>
       </w:r>
     </w:p>
     <w:p>
-      <w:r>
+      <w:pPr>
+        <w:rPr>
+          <w:sz w:val="22"/>
+        </w:rPr>
+      </w:pPr>
+      <w:r>
+        <w:rPr>
+          <w:sz w:val="22"/>
+        </w:rPr>
         <w:t>$dangerousRules = @()</w:t>
       </w:r>
     </w:p>
     <w:p>
-      <w:r>
+      <w:pPr>
+        <w:rPr>
+          <w:sz w:val="22"/>
+        </w:rPr>
+      </w:pPr>
+      <w:r>
+        <w:rPr>
+          <w:sz w:val="22"/>
+        </w:rPr>
         <w:t>foreach ($nsg in $nsgs) {</w:t>
       </w:r>
     </w:p>
     <w:p>
-      <w:r>
+      <w:pPr>
+        <w:rPr>
+          <w:sz w:val="22"/>
+        </w:rPr>
+      </w:pPr>
+      <w:r>
+        <w:rPr>
+          <w:sz w:val="22"/>
+        </w:rPr>
         <w:t xml:space="preserve">    $rules = az network nsg rule list --nsg-name $nsg.name --resource-group $nsg.resourceGroup -o json | ConvertFrom-Json</w:t>
       </w:r>
     </w:p>
     <w:p>
-      <w:r>
+      <w:pPr>
+        <w:rPr>
+          <w:sz w:val="22"/>
+        </w:rPr>
+      </w:pPr>
+      <w:r>
+        <w:rPr>
+          <w:sz w:val="22"/>
+        </w:rPr>
         <w:t xml:space="preserve">    foreach ($rule in $rules) {</w:t>
       </w:r>
     </w:p>
     <w:p>
-      <w:r>
+      <w:pPr>
+        <w:rPr>
+          <w:sz w:val="22"/>
+        </w:rPr>
+      </w:pPr>
+      <w:r>
+        <w:rPr>
+          <w:sz w:val="22"/>
+        </w:rPr>
         <w:t xml:space="preserve">        if ($rule.direction -eq "Inbound" -and $rule.access -eq "Allow" -and $rule.sourceAddressPrefix -eq "*") {</w:t>
       </w:r>
     </w:p>
     <w:p>
-      <w:r>
+      <w:pPr>
+        <w:rPr>
+          <w:sz w:val="22"/>
+        </w:rPr>
+      </w:pPr>
+      <w:r>
+        <w:rPr>
+          <w:sz w:val="22"/>
+        </w:rPr>
         <w:t xml:space="preserve">            $dangerousRules += [PSCustomObject]@{</w:t>
       </w:r>
     </w:p>
     <w:p>
-      <w:r>
+      <w:pPr>
+        <w:rPr>
+          <w:sz w:val="22"/>
+        </w:rPr>
+      </w:pPr>
+      <w:r>
+        <w:rPr>
+          <w:sz w:val="22"/>
+        </w:rPr>
         <w:t xml:space="preserve">                NSG = $nsg.name</w:t>
       </w:r>
     </w:p>
     <w:p>
-      <w:r>
+      <w:pPr>
+        <w:rPr>
+          <w:sz w:val="22"/>
+        </w:rPr>
+      </w:pPr>
+      <w:r>
+        <w:rPr>
+          <w:sz w:val="22"/>
+        </w:rPr>
         <w:t xml:space="preserve">                ResourceGroup = $nsg.resourceGroup</w:t>
       </w:r>
     </w:p>
     <w:p>
-      <w:r>
+      <w:pPr>
+        <w:rPr>
+          <w:sz w:val="22"/>
+        </w:rPr>
+      </w:pPr>
+      <w:r>
+        <w:rPr>
+          <w:sz w:val="22"/>
+        </w:rPr>
         <w:t xml:space="preserve">                RuleName = $rule.name</w:t>
       </w:r>
     </w:p>
     <w:p>
-      <w:r>
+      <w:pPr>
+        <w:rPr>
+          <w:sz w:val="22"/>
+        </w:rPr>
+      </w:pPr>
+      <w:r>
+        <w:rPr>
+          <w:sz w:val="22"/>
+        </w:rPr>
         <w:t xml:space="preserve">                Port = $rule.destinationPortRange</w:t>
       </w:r>
     </w:p>
     <w:p>
-      <w:r>
+      <w:pPr>
+        <w:rPr>
+          <w:sz w:val="22"/>
+        </w:rPr>
+      </w:pPr>
+      <w:r>
+        <w:rPr>
+          <w:sz w:val="22"/>
+        </w:rPr>
         <w:t xml:space="preserve">            }</w:t>
       </w:r>
     </w:p>
     <w:p>
-      <w:r>
+      <w:pPr>
+        <w:rPr>
+          <w:sz w:val="22"/>
+        </w:rPr>
+      </w:pPr>
+      <w:r>
+        <w:rPr>
+          <w:sz w:val="22"/>
+        </w:rPr>
         <w:t xml:space="preserve">        }</w:t>
       </w:r>
     </w:p>
     <w:p>
-      <w:r>
+      <w:pPr>
+        <w:rPr>
+          <w:sz w:val="22"/>
+        </w:rPr>
+      </w:pPr>
+      <w:r>
+        <w:rPr>
+          <w:sz w:val="22"/>
+        </w:rPr>
         <w:t xml:space="preserve">    }</w:t>
       </w:r>
     </w:p>
     <w:p>
-      <w:r>
+      <w:pPr>
+        <w:rPr>
+          <w:sz w:val="22"/>
+        </w:rPr>
+      </w:pPr>
+      <w:r>
+        <w:rPr>
+          <w:sz w:val="22"/>
+        </w:rPr>
         <w:t>}</w:t>
       </w:r>
     </w:p>
     <w:p>
-      <w:r>
+      <w:pPr>
+        <w:rPr>
+          <w:sz w:val="22"/>
+        </w:rPr>
+      </w:pPr>
+      <w:r>
+        <w:rPr>
+          <w:sz w:val="22"/>
+        </w:rPr>
         <w:t>$dangerousRules | Export-Csv "C:\Azure-Fixes-Backup\dangerous-nsg-rules.csv" -NoTypeInformation</w:t>
       </w:r>
     </w:p>
-    <w:p/>
-    <w:p>
-      <w:r>
+    <w:p>
+      <w:pPr>
+        <w:rPr>
+          <w:sz w:val="22"/>
+        </w:rPr>
+      </w:pPr>
+    </w:p>
+    <w:p>
+      <w:pPr>
+        <w:rPr>
+          <w:sz w:val="22"/>
+        </w:rPr>
+      </w:pPr>
+      <w:r>
+        <w:rPr>
+          <w:sz w:val="22"/>
+        </w:rPr>
         <w:t>## PHASE 4: RBAC AND PERMISSIONS</w:t>
       </w:r>
     </w:p>
-    <w:p/>
-    <w:p>
-      <w:r>
+    <w:p>
+      <w:pPr>
+        <w:rPr>
+          <w:sz w:val="22"/>
+        </w:rPr>
+      </w:pPr>
+    </w:p>
+    <w:p>
+      <w:pPr>
+        <w:rPr>
+          <w:sz w:val="22"/>
+        </w:rPr>
+      </w:pPr>
+      <w:r>
+        <w:rPr>
+          <w:sz w:val="22"/>
+        </w:rPr>
         <w:t>Risk: HIGH - Get approval first</w:t>
       </w:r>
     </w:p>
-    <w:p/>
-    <w:p>
-      <w:r>
+    <w:p>
+      <w:pPr>
+        <w:rPr>
+          <w:sz w:val="22"/>
+        </w:rPr>
+      </w:pPr>
+    </w:p>
+    <w:p>
+      <w:pPr>
+        <w:rPr>
+          <w:sz w:val="22"/>
+        </w:rPr>
+      </w:pPr>
+      <w:r>
+        <w:rPr>
+          <w:sz w:val="22"/>
+        </w:rPr>
         <w:t>$allRoles = az role assignment list --all -o json | ConvertFrom-Json</w:t>
       </w:r>
     </w:p>
     <w:p>
-      <w:r>
+      <w:pPr>
+        <w:rPr>
+          <w:sz w:val="22"/>
+        </w:rPr>
+      </w:pPr>
+      <w:r>
+        <w:rPr>
+          <w:sz w:val="22"/>
+        </w:rPr>
         <w:t>$staleAssignments = $allRoles | Where-Object { [string]::IsNullOrEmpty($_.principalName) }</w:t>
       </w:r>
     </w:p>
     <w:p>
-      <w:r>
+      <w:pPr>
+        <w:rPr>
+          <w:sz w:val="22"/>
+        </w:rPr>
+      </w:pPr>
+      <w:r>
+        <w:rPr>
+          <w:sz w:val="22"/>
+        </w:rPr>
         <w:t>foreach ($assignment in $staleAssignments) {</w:t>
       </w:r>
     </w:p>
     <w:p>
-      <w:r>
+      <w:pPr>
+        <w:rPr>
+          <w:sz w:val="22"/>
+        </w:rPr>
+      </w:pPr>
+      <w:r>
+        <w:rPr>
+          <w:sz w:val="22"/>
+        </w:rPr>
         <w:t xml:space="preserve">    az role assignment delete --ids $assignment.id</w:t>
       </w:r>
     </w:p>
     <w:p>
-      <w:r>
+      <w:pPr>
+        <w:rPr>
+          <w:sz w:val="22"/>
+        </w:rPr>
+      </w:pPr>
+      <w:r>
+        <w:rPr>
+          <w:sz w:val="22"/>
+        </w:rPr>
         <w:t>}</w:t>
       </w:r>
     </w:p>
-    <w:p/>
-    <w:p>
-      <w:r>
+    <w:p>
+      <w:pPr>
+        <w:rPr>
+          <w:sz w:val="22"/>
+        </w:rPr>
+      </w:pPr>
+    </w:p>
+    <w:p>
+      <w:pPr>
+        <w:rPr>
+          <w:sz w:val="22"/>
+        </w:rPr>
+      </w:pPr>
+      <w:r>
+        <w:rPr>
+          <w:sz w:val="22"/>
+        </w:rPr>
         <w:t>## PHASE 5: SUBSCRIPTION LOCKS</w:t>
       </w:r>
     </w:p>
-    <w:p/>
-    <w:p>
-      <w:r>
+    <w:p>
+      <w:pPr>
+        <w:rPr>
+          <w:sz w:val="22"/>
+        </w:rPr>
+      </w:pPr>
+    </w:p>
+    <w:p>
+      <w:pPr>
+        <w:rPr>
+          <w:sz w:val="22"/>
+        </w:rPr>
+      </w:pPr>
+      <w:r>
+        <w:rPr>
+          <w:sz w:val="22"/>
+        </w:rPr>
         <w:t>az lock create --name "PreventAccidentalDeletion" --lock-type CanNotDelete --resource-group "YOUR_CRITICAL_RG"</w:t>
       </w:r>
     </w:p>
-    <w:p/>
-    <w:p>
-      <w:r>
+    <w:p>
+      <w:pPr>
+        <w:rPr>
+          <w:sz w:val="22"/>
+        </w:rPr>
+      </w:pPr>
+    </w:p>
+    <w:p>
+      <w:pPr>
+        <w:rPr>
+          <w:sz w:val="22"/>
+        </w:rPr>
+      </w:pPr>
+      <w:r>
+        <w:rPr>
+          <w:sz w:val="22"/>
+        </w:rPr>
         <w:t>## PHASE 6: VERIFICATION</w:t>
       </w:r>
     </w:p>
-    <w:p/>
-    <w:p>
-      <w:r>
+    <w:p>
+      <w:pPr>
+        <w:rPr>
+          <w:sz w:val="22"/>
+        </w:rPr>
+      </w:pPr>
+    </w:p>
+    <w:p>
+      <w:pPr>
+        <w:rPr>
+          <w:sz w:val="22"/>
+        </w:rPr>
+      </w:pPr>
+      <w:r>
+        <w:rPr>
+          <w:sz w:val="22"/>
+        </w:rPr>
         <w:t>cd "D:\PYEX-AVD-Deployment"</w:t>
       </w:r>
     </w:p>
     <w:p>
-      <w:r>
+      <w:pPr>
+        <w:rPr>
+          <w:sz w:val="22"/>
+        </w:rPr>
+      </w:pPr>
+      <w:r>
+        <w:rPr>
+          <w:sz w:val="22"/>
+        </w:rPr>
         <w:t>.\Analyze-AzureEnvironment.ps1</w:t>
       </w:r>
     </w:p>
-    <w:p/>
-    <w:p>
-      <w:r>
+    <w:p>
+      <w:pPr>
+        <w:rPr>
+          <w:sz w:val="22"/>
+        </w:rPr>
+      </w:pPr>
+    </w:p>
+    <w:p>
+      <w:pPr>
+        <w:rPr>
+          <w:sz w:val="22"/>
+        </w:rPr>
+      </w:pPr>
+      <w:r>
+        <w:rPr>
+          <w:sz w:val="22"/>
+        </w:rPr>
         <w:t>## ROLLBACK</w:t>
       </w:r>
     </w:p>
-    <w:p/>
-    <w:p>
-      <w:r>
+    <w:p>
+      <w:pPr>
+        <w:rPr>
+          <w:sz w:val="22"/>
+        </w:rPr>
+      </w:pPr>
+    </w:p>
+    <w:p>
+      <w:pPr>
+        <w:rPr>
+          <w:sz w:val="22"/>
+        </w:rPr>
+      </w:pPr>
+      <w:r>
+        <w:rPr>
+          <w:sz w:val="22"/>
+        </w:rPr>
         <w:t>Network: az network nsg rule update --resource-group RG --nsg-name NSG --name RULE --source-address-prefixes "*"</w:t>
       </w:r>
     </w:p>
     <w:p>
-      <w:r>
+      <w:pPr>
+        <w:rPr>
+          <w:sz w:val="22"/>
+        </w:rPr>
+      </w:pPr>
+      <w:r>
+        <w:rPr>
+          <w:sz w:val="22"/>
+        </w:rPr>
         <w:t>RBAC: az role assignment create --assignee USER --role "Owner" --scope "/subscriptions/SUB_ID"</w:t>
       </w:r>
     </w:p>
-    <w:p/>
-    <w:p>
-      <w:r>
+    <w:p>
+      <w:pPr>
+        <w:rPr>
+          <w:sz w:val="22"/>
+        </w:rPr>
+      </w:pPr>
+    </w:p>
+    <w:p>
+      <w:pPr>
+        <w:rPr>
+          <w:sz w:val="22"/>
+        </w:rPr>
+      </w:pPr>
+      <w:r>
+        <w:rPr>
+          <w:sz w:val="22"/>
+        </w:rPr>
         <w:t>Last Updated: 2025-10-13</w:t>
       </w:r>
     </w:p>
-    <w:p/>
+    <w:p>
+      <w:pPr>
+        <w:rPr>
+          <w:sz w:val="22"/>
+        </w:rPr>
+      </w:pPr>
+    </w:p>
     <w:sectPr>
       <w:pgSz w:w="12240" w:h="15840"/>
       <w:pgMar w:top="1440" w:right="1440" w:bottom="1440" w:left="1440" w:header="720" w:footer="720" w:gutter="0"/>
@@ -838,7 +1653,7 @@
     <w:link w:val="Heading1Char"/>
     <w:uiPriority w:val="9"/>
     <w:qFormat/>
-    <w:rsid w:val="00B72A0F"/>
+    <w:rsid w:val="001D7E6D"/>
     <w:pPr>
       <w:keepNext/>
       <w:keepLines/>
@@ -861,7 +1676,7 @@
     <w:semiHidden/>
     <w:unhideWhenUsed/>
     <w:qFormat/>
-    <w:rsid w:val="00B72A0F"/>
+    <w:rsid w:val="001D7E6D"/>
     <w:pPr>
       <w:keepNext/>
       <w:keepLines/>
@@ -884,7 +1699,7 @@
     <w:semiHidden/>
     <w:unhideWhenUsed/>
     <w:qFormat/>
-    <w:rsid w:val="00B72A0F"/>
+    <w:rsid w:val="001D7E6D"/>
     <w:pPr>
       <w:keepNext/>
       <w:keepLines/>
@@ -907,7 +1722,7 @@
     <w:semiHidden/>
     <w:unhideWhenUsed/>
     <w:qFormat/>
-    <w:rsid w:val="00B72A0F"/>
+    <w:rsid w:val="001D7E6D"/>
     <w:pPr>
       <w:keepNext/>
       <w:keepLines/>
@@ -930,7 +1745,7 @@
     <w:semiHidden/>
     <w:unhideWhenUsed/>
     <w:qFormat/>
-    <w:rsid w:val="00B72A0F"/>
+    <w:rsid w:val="001D7E6D"/>
     <w:pPr>
       <w:keepNext/>
       <w:keepLines/>
@@ -951,7 +1766,7 @@
     <w:semiHidden/>
     <w:unhideWhenUsed/>
     <w:qFormat/>
-    <w:rsid w:val="00B72A0F"/>
+    <w:rsid w:val="001D7E6D"/>
     <w:pPr>
       <w:keepNext/>
       <w:keepLines/>
@@ -974,7 +1789,7 @@
     <w:semiHidden/>
     <w:unhideWhenUsed/>
     <w:qFormat/>
-    <w:rsid w:val="00B72A0F"/>
+    <w:rsid w:val="001D7E6D"/>
     <w:pPr>
       <w:keepNext/>
       <w:keepLines/>
@@ -995,7 +1810,7 @@
     <w:semiHidden/>
     <w:unhideWhenUsed/>
     <w:qFormat/>
-    <w:rsid w:val="00B72A0F"/>
+    <w:rsid w:val="001D7E6D"/>
     <w:pPr>
       <w:keepNext/>
       <w:keepLines/>
@@ -1018,7 +1833,7 @@
     <w:semiHidden/>
     <w:unhideWhenUsed/>
     <w:qFormat/>
-    <w:rsid w:val="00B72A0F"/>
+    <w:rsid w:val="001D7E6D"/>
     <w:pPr>
       <w:keepNext/>
       <w:keepLines/>
@@ -1062,7 +1877,7 @@
     <w:basedOn w:val="DefaultParagraphFont"/>
     <w:link w:val="Heading1"/>
     <w:uiPriority w:val="9"/>
-    <w:rsid w:val="00B72A0F"/>
+    <w:rsid w:val="001D7E6D"/>
     <w:rPr>
       <w:rFonts w:asciiTheme="majorHAnsi" w:eastAsiaTheme="majorEastAsia" w:hAnsiTheme="majorHAnsi" w:cstheme="majorBidi"/>
       <w:color w:val="0F4761" w:themeColor="accent1" w:themeShade="BF"/>
@@ -1076,7 +1891,7 @@
     <w:link w:val="Heading2"/>
     <w:uiPriority w:val="9"/>
     <w:semiHidden/>
-    <w:rsid w:val="00B72A0F"/>
+    <w:rsid w:val="001D7E6D"/>
     <w:rPr>
       <w:rFonts w:asciiTheme="majorHAnsi" w:eastAsiaTheme="majorEastAsia" w:hAnsiTheme="majorHAnsi" w:cstheme="majorBidi"/>
       <w:color w:val="0F4761" w:themeColor="accent1" w:themeShade="BF"/>
@@ -1090,7 +1905,7 @@
     <w:link w:val="Heading3"/>
     <w:uiPriority w:val="9"/>
     <w:semiHidden/>
-    <w:rsid w:val="00B72A0F"/>
+    <w:rsid w:val="001D7E6D"/>
     <w:rPr>
       <w:rFonts w:eastAsiaTheme="majorEastAsia" w:cstheme="majorBidi"/>
       <w:color w:val="0F4761" w:themeColor="accent1" w:themeShade="BF"/>
@@ -1104,7 +1919,7 @@
     <w:link w:val="Heading4"/>
     <w:uiPriority w:val="9"/>
     <w:semiHidden/>
-    <w:rsid w:val="00B72A0F"/>
+    <w:rsid w:val="001D7E6D"/>
     <w:rPr>
       <w:rFonts w:eastAsiaTheme="majorEastAsia" w:cstheme="majorBidi"/>
       <w:i/>
@@ -1118,7 +1933,7 @@
     <w:link w:val="Heading5"/>
     <w:uiPriority w:val="9"/>
     <w:semiHidden/>
-    <w:rsid w:val="00B72A0F"/>
+    <w:rsid w:val="001D7E6D"/>
     <w:rPr>
       <w:rFonts w:eastAsiaTheme="majorEastAsia" w:cstheme="majorBidi"/>
       <w:color w:val="0F4761" w:themeColor="accent1" w:themeShade="BF"/>
@@ -1130,7 +1945,7 @@
     <w:link w:val="Heading6"/>
     <w:uiPriority w:val="9"/>
     <w:semiHidden/>
-    <w:rsid w:val="00B72A0F"/>
+    <w:rsid w:val="001D7E6D"/>
     <w:rPr>
       <w:rFonts w:eastAsiaTheme="majorEastAsia" w:cstheme="majorBidi"/>
       <w:i/>
@@ -1144,7 +1959,7 @@
     <w:link w:val="Heading7"/>
     <w:uiPriority w:val="9"/>
     <w:semiHidden/>
-    <w:rsid w:val="00B72A0F"/>
+    <w:rsid w:val="001D7E6D"/>
     <w:rPr>
       <w:rFonts w:eastAsiaTheme="majorEastAsia" w:cstheme="majorBidi"/>
       <w:color w:val="595959" w:themeColor="text1" w:themeTint="A6"/>
@@ -1156,7 +1971,7 @@
     <w:link w:val="Heading8"/>
     <w:uiPriority w:val="9"/>
     <w:semiHidden/>
-    <w:rsid w:val="00B72A0F"/>
+    <w:rsid w:val="001D7E6D"/>
     <w:rPr>
       <w:rFonts w:eastAsiaTheme="majorEastAsia" w:cstheme="majorBidi"/>
       <w:i/>
@@ -1170,7 +1985,7 @@
     <w:link w:val="Heading9"/>
     <w:uiPriority w:val="9"/>
     <w:semiHidden/>
-    <w:rsid w:val="00B72A0F"/>
+    <w:rsid w:val="001D7E6D"/>
     <w:rPr>
       <w:rFonts w:eastAsiaTheme="majorEastAsia" w:cstheme="majorBidi"/>
       <w:color w:val="272727" w:themeColor="text1" w:themeTint="D8"/>
@@ -1183,7 +1998,7 @@
     <w:link w:val="TitleChar"/>
     <w:uiPriority w:val="10"/>
     <w:qFormat/>
-    <w:rsid w:val="00B72A0F"/>
+    <w:rsid w:val="001D7E6D"/>
     <w:pPr>
       <w:spacing w:after="80" w:line="240" w:lineRule="auto"/>
       <w:contextualSpacing/>
@@ -1201,7 +2016,7 @@
     <w:basedOn w:val="DefaultParagraphFont"/>
     <w:link w:val="Title"/>
     <w:uiPriority w:val="10"/>
-    <w:rsid w:val="00B72A0F"/>
+    <w:rsid w:val="001D7E6D"/>
     <w:rPr>
       <w:rFonts w:asciiTheme="majorHAnsi" w:eastAsiaTheme="majorEastAsia" w:hAnsiTheme="majorHAnsi" w:cstheme="majorBidi"/>
       <w:spacing w:val="-10"/>
@@ -1217,7 +2032,7 @@
     <w:link w:val="SubtitleChar"/>
     <w:uiPriority w:val="11"/>
     <w:qFormat/>
-    <w:rsid w:val="00B72A0F"/>
+    <w:rsid w:val="001D7E6D"/>
     <w:pPr>
       <w:numPr>
         <w:ilvl w:val="1"/>
@@ -1236,7 +2051,7 @@
     <w:basedOn w:val="DefaultParagraphFont"/>
     <w:link w:val="Subtitle"/>
     <w:uiPriority w:val="11"/>
-    <w:rsid w:val="00B72A0F"/>
+    <w:rsid w:val="001D7E6D"/>
     <w:rPr>
       <w:rFonts w:eastAsiaTheme="majorEastAsia" w:cstheme="majorBidi"/>
       <w:color w:val="595959" w:themeColor="text1" w:themeTint="A6"/>
@@ -1252,7 +2067,7 @@
     <w:link w:val="QuoteChar"/>
     <w:uiPriority w:val="29"/>
     <w:qFormat/>
-    <w:rsid w:val="00B72A0F"/>
+    <w:rsid w:val="001D7E6D"/>
     <w:pPr>
       <w:spacing w:before="160"/>
       <w:jc w:val="center"/>
@@ -1268,7 +2083,7 @@
     <w:basedOn w:val="DefaultParagraphFont"/>
     <w:link w:val="Quote"/>
     <w:uiPriority w:val="29"/>
-    <w:rsid w:val="00B72A0F"/>
+    <w:rsid w:val="001D7E6D"/>
     <w:rPr>
       <w:i/>
       <w:iCs/>
@@ -1280,7 +2095,7 @@
     <w:basedOn w:val="Normal"/>
     <w:uiPriority w:val="34"/>
     <w:qFormat/>
-    <w:rsid w:val="00B72A0F"/>
+    <w:rsid w:val="001D7E6D"/>
     <w:pPr>
       <w:ind w:left="720"/>
       <w:contextualSpacing/>
@@ -1291,7 +2106,7 @@
     <w:basedOn w:val="DefaultParagraphFont"/>
     <w:uiPriority w:val="21"/>
     <w:qFormat/>
-    <w:rsid w:val="00B72A0F"/>
+    <w:rsid w:val="001D7E6D"/>
     <w:rPr>
       <w:i/>
       <w:iCs/>
@@ -1305,7 +2120,7 @@
     <w:link w:val="IntenseQuoteChar"/>
     <w:uiPriority w:val="30"/>
     <w:qFormat/>
-    <w:rsid w:val="00B72A0F"/>
+    <w:rsid w:val="001D7E6D"/>
     <w:pPr>
       <w:pBdr>
         <w:top w:val="single" w:sz="4" w:space="10" w:color="0F4761" w:themeColor="accent1" w:themeShade="BF"/>
@@ -1326,7 +2141,7 @@
     <w:basedOn w:val="DefaultParagraphFont"/>
     <w:link w:val="IntenseQuote"/>
     <w:uiPriority w:val="30"/>
-    <w:rsid w:val="00B72A0F"/>
+    <w:rsid w:val="001D7E6D"/>
     <w:rPr>
       <w:i/>
       <w:iCs/>
@@ -1338,7 +2153,7 @@
     <w:basedOn w:val="DefaultParagraphFont"/>
     <w:uiPriority w:val="32"/>
     <w:qFormat/>
-    <w:rsid w:val="00B72A0F"/>
+    <w:rsid w:val="001D7E6D"/>
     <w:rPr>
       <w:b/>
       <w:bCs/>

</xml_diff>